<commit_message>
Documentação - Versão final
</commit_message>
<xml_diff>
--- a/Projeto Interdisciplinar/PI - Engenharia de Software/Documentação - Bike Stoore.docx
+++ b/Projeto Interdisciplinar/PI - Engenharia de Software/Documentação - Bike Stoore.docx
@@ -1747,6 +1747,33 @@
           <w:szCs w:val="24"/>
         </w:rPr>
         <w:t>Cliente sem login:</w:t>
+      </w:r>
+    </w:p>
+    <w:p>
+      <w:pPr>
+        <w:spacing w:line="360" w:lineRule="auto"/>
+        <w:jc w:val="center"/>
+        <w:rPr>
+          <w:rFonts w:ascii="Arial" w:hAnsi="Arial" w:cs="Arial"/>
+          <w:sz w:val="24"/>
+          <w:szCs w:val="24"/>
+        </w:rPr>
+      </w:pPr>
+      <w:r>
+        <w:rPr>
+          <w:rFonts w:ascii="Arial" w:hAnsi="Arial" w:cs="Arial"/>
+          <w:sz w:val="24"/>
+          <w:szCs w:val="24"/>
+        </w:rPr>
+        <w:t>Figura 2</w:t>
+      </w:r>
+      <w:r>
+        <w:rPr>
+          <w:rFonts w:ascii="Arial" w:hAnsi="Arial" w:cs="Arial"/>
+          <w:sz w:val="24"/>
+          <w:szCs w:val="24"/>
+        </w:rPr>
+        <w:tab/>
       </w:r>
     </w:p>
     <w:p>
@@ -1870,6 +1897,42 @@
     <w:p>
       <w:pPr>
         <w:spacing w:line="360" w:lineRule="auto"/>
+        <w:jc w:val="center"/>
+        <w:rPr>
+          <w:rFonts w:ascii="Arial" w:hAnsi="Arial" w:cs="Arial"/>
+          <w:sz w:val="24"/>
+          <w:szCs w:val="24"/>
+        </w:rPr>
+      </w:pPr>
+      <w:r>
+        <w:rPr>
+          <w:rFonts w:ascii="Arial" w:hAnsi="Arial" w:cs="Arial"/>
+          <w:sz w:val="24"/>
+          <w:szCs w:val="24"/>
+        </w:rPr>
+        <w:tab/>
+        <w:t>Figura 3</w:t>
+      </w:r>
+      <w:r>
+        <w:rPr>
+          <w:rFonts w:ascii="Arial" w:hAnsi="Arial" w:cs="Arial"/>
+          <w:sz w:val="24"/>
+          <w:szCs w:val="24"/>
+        </w:rPr>
+        <w:tab/>
+      </w:r>
+      <w:r>
+        <w:rPr>
+          <w:rFonts w:ascii="Arial" w:hAnsi="Arial" w:cs="Arial"/>
+          <w:sz w:val="24"/>
+          <w:szCs w:val="24"/>
+        </w:rPr>
+        <w:tab/>
+      </w:r>
+    </w:p>
+    <w:p>
+      <w:pPr>
+        <w:spacing w:line="360" w:lineRule="auto"/>
         <w:jc w:val="both"/>
         <w:rPr>
           <w:rFonts w:ascii="Arial" w:hAnsi="Arial" w:cs="Arial"/>
@@ -2046,6 +2109,33 @@
     <w:p>
       <w:pPr>
         <w:spacing w:line="360" w:lineRule="auto"/>
+        <w:jc w:val="center"/>
+        <w:rPr>
+          <w:rFonts w:ascii="Arial" w:hAnsi="Arial" w:cs="Arial"/>
+          <w:sz w:val="24"/>
+          <w:szCs w:val="24"/>
+        </w:rPr>
+      </w:pPr>
+      <w:r>
+        <w:rPr>
+          <w:rFonts w:ascii="Arial" w:hAnsi="Arial" w:cs="Arial"/>
+          <w:sz w:val="24"/>
+          <w:szCs w:val="24"/>
+        </w:rPr>
+        <w:t>Figura 4</w:t>
+      </w:r>
+      <w:r>
+        <w:rPr>
+          <w:rFonts w:ascii="Arial" w:hAnsi="Arial" w:cs="Arial"/>
+          <w:sz w:val="24"/>
+          <w:szCs w:val="24"/>
+        </w:rPr>
+        <w:tab/>
+      </w:r>
+    </w:p>
+    <w:p>
+      <w:pPr>
+        <w:spacing w:line="360" w:lineRule="auto"/>
         <w:jc w:val="both"/>
         <w:rPr>
           <w:rFonts w:ascii="Arial" w:hAnsi="Arial" w:cs="Arial"/>
@@ -2233,6 +2323,33 @@
     <w:p>
       <w:pPr>
         <w:spacing w:line="360" w:lineRule="auto"/>
+        <w:jc w:val="center"/>
+        <w:rPr>
+          <w:rFonts w:ascii="Arial" w:hAnsi="Arial" w:cs="Arial"/>
+          <w:sz w:val="24"/>
+          <w:szCs w:val="24"/>
+        </w:rPr>
+      </w:pPr>
+      <w:r>
+        <w:rPr>
+          <w:rFonts w:ascii="Arial" w:hAnsi="Arial" w:cs="Arial"/>
+          <w:sz w:val="24"/>
+          <w:szCs w:val="24"/>
+        </w:rPr>
+        <w:t>Figura 5</w:t>
+      </w:r>
+      <w:r>
+        <w:rPr>
+          <w:rFonts w:ascii="Arial" w:hAnsi="Arial" w:cs="Arial"/>
+          <w:sz w:val="24"/>
+          <w:szCs w:val="24"/>
+        </w:rPr>
+        <w:tab/>
+      </w:r>
+    </w:p>
+    <w:p>
+      <w:pPr>
+        <w:spacing w:line="360" w:lineRule="auto"/>
         <w:jc w:val="both"/>
         <w:rPr>
           <w:rFonts w:ascii="Arial" w:hAnsi="Arial" w:cs="Arial"/>
@@ -2310,10 +2427,82 @@
           <w:rFonts w:ascii="Arial" w:hAnsi="Arial" w:cs="Arial"/>
           <w:b/>
           <w:bCs/>
-          <w:sz w:val="24"/>
-          <w:szCs w:val="24"/>
-        </w:rPr>
-      </w:pPr>
+          <w:sz w:val="28"/>
+          <w:szCs w:val="28"/>
+        </w:rPr>
+      </w:pPr>
+    </w:p>
+    <w:p>
+      <w:pPr>
+        <w:spacing w:line="360" w:lineRule="auto"/>
+        <w:jc w:val="both"/>
+        <w:rPr>
+          <w:rFonts w:ascii="Arial" w:hAnsi="Arial" w:cs="Arial"/>
+          <w:b/>
+          <w:bCs/>
+          <w:sz w:val="28"/>
+          <w:szCs w:val="28"/>
+        </w:rPr>
+      </w:pPr>
+      <w:r>
+        <w:rPr>
+          <w:rFonts w:ascii="Arial" w:hAnsi="Arial" w:cs="Arial"/>
+          <w:b/>
+          <w:bCs/>
+          <w:sz w:val="28"/>
+          <w:szCs w:val="28"/>
+        </w:rPr>
+        <w:lastRenderedPageBreak/>
+        <w:t>Referências</w:t>
+      </w:r>
+    </w:p>
+    <w:p>
+      <w:pPr>
+        <w:pStyle w:val="PargrafodaLista"/>
+        <w:numPr>
+          <w:ilvl w:val="0"/>
+          <w:numId w:val="10"/>
+        </w:numPr>
+        <w:spacing w:line="360" w:lineRule="auto"/>
+        <w:jc w:val="both"/>
+        <w:rPr>
+          <w:rFonts w:ascii="Arial" w:hAnsi="Arial" w:cs="Arial"/>
+          <w:sz w:val="24"/>
+          <w:szCs w:val="24"/>
+        </w:rPr>
+      </w:pPr>
+      <w:hyperlink r:id="rId11" w:history="1">
+        <w:r>
+          <w:rPr>
+            <w:rStyle w:val="Hyperlink"/>
+          </w:rPr>
+          <w:t>Efeito estufa: transporte responde por 25% das emissões globais | Agência Brasil (ebc.com.br)</w:t>
+        </w:r>
+      </w:hyperlink>
+    </w:p>
+    <w:p>
+      <w:pPr>
+        <w:pStyle w:val="PargrafodaLista"/>
+        <w:numPr>
+          <w:ilvl w:val="0"/>
+          <w:numId w:val="10"/>
+        </w:numPr>
+        <w:spacing w:line="360" w:lineRule="auto"/>
+        <w:jc w:val="both"/>
+        <w:rPr>
+          <w:rFonts w:ascii="Arial" w:hAnsi="Arial" w:cs="Arial"/>
+          <w:sz w:val="24"/>
+          <w:szCs w:val="24"/>
+        </w:rPr>
+      </w:pPr>
+      <w:hyperlink r:id="rId12" w:history="1">
+        <w:r>
+          <w:rPr>
+            <w:rStyle w:val="Hyperlink"/>
+          </w:rPr>
+          <w:t>Objetivos de Desenvolvimento Sustentável | As Nações Unidas no Brasil</w:t>
+        </w:r>
+      </w:hyperlink>
     </w:p>
     <w:sectPr>
       <w:pgSz w:w="11906" w:h="16838"/>
@@ -3184,6 +3373,119 @@
     </w:lvl>
   </w:abstractNum>
   <w:abstractNum w:abstractNumId="8" w15:restartNumberingAfterBreak="0">
+    <w:nsid w:val="6EAC7A58"/>
+    <w:multiLevelType w:val="hybridMultilevel"/>
+    <w:tmpl w:val="BC4E72C2"/>
+    <w:lvl w:ilvl="0" w:tplc="04160001">
+      <w:start w:val="1"/>
+      <w:numFmt w:val="bullet"/>
+      <w:lvlText w:val=""/>
+      <w:lvlJc w:val="left"/>
+      <w:pPr>
+        <w:ind w:left="720" w:hanging="360"/>
+      </w:pPr>
+      <w:rPr>
+        <w:rFonts w:ascii="Symbol" w:hAnsi="Symbol" w:hint="default"/>
+      </w:rPr>
+    </w:lvl>
+    <w:lvl w:ilvl="1" w:tplc="04160003" w:tentative="1">
+      <w:start w:val="1"/>
+      <w:numFmt w:val="bullet"/>
+      <w:lvlText w:val="o"/>
+      <w:lvlJc w:val="left"/>
+      <w:pPr>
+        <w:ind w:left="1440" w:hanging="360"/>
+      </w:pPr>
+      <w:rPr>
+        <w:rFonts w:ascii="Courier New" w:hAnsi="Courier New" w:cs="Courier New" w:hint="default"/>
+      </w:rPr>
+    </w:lvl>
+    <w:lvl w:ilvl="2" w:tplc="04160005" w:tentative="1">
+      <w:start w:val="1"/>
+      <w:numFmt w:val="bullet"/>
+      <w:lvlText w:val=""/>
+      <w:lvlJc w:val="left"/>
+      <w:pPr>
+        <w:ind w:left="2160" w:hanging="360"/>
+      </w:pPr>
+      <w:rPr>
+        <w:rFonts w:ascii="Wingdings" w:hAnsi="Wingdings" w:hint="default"/>
+      </w:rPr>
+    </w:lvl>
+    <w:lvl w:ilvl="3" w:tplc="04160001" w:tentative="1">
+      <w:start w:val="1"/>
+      <w:numFmt w:val="bullet"/>
+      <w:lvlText w:val=""/>
+      <w:lvlJc w:val="left"/>
+      <w:pPr>
+        <w:ind w:left="2880" w:hanging="360"/>
+      </w:pPr>
+      <w:rPr>
+        <w:rFonts w:ascii="Symbol" w:hAnsi="Symbol" w:hint="default"/>
+      </w:rPr>
+    </w:lvl>
+    <w:lvl w:ilvl="4" w:tplc="04160003" w:tentative="1">
+      <w:start w:val="1"/>
+      <w:numFmt w:val="bullet"/>
+      <w:lvlText w:val="o"/>
+      <w:lvlJc w:val="left"/>
+      <w:pPr>
+        <w:ind w:left="3600" w:hanging="360"/>
+      </w:pPr>
+      <w:rPr>
+        <w:rFonts w:ascii="Courier New" w:hAnsi="Courier New" w:cs="Courier New" w:hint="default"/>
+      </w:rPr>
+    </w:lvl>
+    <w:lvl w:ilvl="5" w:tplc="04160005" w:tentative="1">
+      <w:start w:val="1"/>
+      <w:numFmt w:val="bullet"/>
+      <w:lvlText w:val=""/>
+      <w:lvlJc w:val="left"/>
+      <w:pPr>
+        <w:ind w:left="4320" w:hanging="360"/>
+      </w:pPr>
+      <w:rPr>
+        <w:rFonts w:ascii="Wingdings" w:hAnsi="Wingdings" w:hint="default"/>
+      </w:rPr>
+    </w:lvl>
+    <w:lvl w:ilvl="6" w:tplc="04160001" w:tentative="1">
+      <w:start w:val="1"/>
+      <w:numFmt w:val="bullet"/>
+      <w:lvlText w:val=""/>
+      <w:lvlJc w:val="left"/>
+      <w:pPr>
+        <w:ind w:left="5040" w:hanging="360"/>
+      </w:pPr>
+      <w:rPr>
+        <w:rFonts w:ascii="Symbol" w:hAnsi="Symbol" w:hint="default"/>
+      </w:rPr>
+    </w:lvl>
+    <w:lvl w:ilvl="7" w:tplc="04160003" w:tentative="1">
+      <w:start w:val="1"/>
+      <w:numFmt w:val="bullet"/>
+      <w:lvlText w:val="o"/>
+      <w:lvlJc w:val="left"/>
+      <w:pPr>
+        <w:ind w:left="5760" w:hanging="360"/>
+      </w:pPr>
+      <w:rPr>
+        <w:rFonts w:ascii="Courier New" w:hAnsi="Courier New" w:cs="Courier New" w:hint="default"/>
+      </w:rPr>
+    </w:lvl>
+    <w:lvl w:ilvl="8" w:tplc="04160005" w:tentative="1">
+      <w:start w:val="1"/>
+      <w:numFmt w:val="bullet"/>
+      <w:lvlText w:val=""/>
+      <w:lvlJc w:val="left"/>
+      <w:pPr>
+        <w:ind w:left="6480" w:hanging="360"/>
+      </w:pPr>
+      <w:rPr>
+        <w:rFonts w:ascii="Wingdings" w:hAnsi="Wingdings" w:hint="default"/>
+      </w:rPr>
+    </w:lvl>
+  </w:abstractNum>
+  <w:abstractNum w:abstractNumId="9" w15:restartNumberingAfterBreak="0">
     <w:nsid w:val="72B7218D"/>
     <w:multiLevelType w:val="hybridMultilevel"/>
     <w:tmpl w:val="A6349ED2"/>
@@ -3315,13 +3617,16 @@
     <w:abstractNumId w:val="3"/>
   </w:num>
   <w:num w:numId="7" w16cid:durableId="699476556">
-    <w:abstractNumId w:val="8"/>
+    <w:abstractNumId w:val="9"/>
   </w:num>
   <w:num w:numId="8" w16cid:durableId="1031800913">
     <w:abstractNumId w:val="5"/>
   </w:num>
   <w:num w:numId="9" w16cid:durableId="1885746698">
     <w:abstractNumId w:val="4"/>
+  </w:num>
+  <w:num w:numId="10" w16cid:durableId="789741555">
+    <w:abstractNumId w:val="8"/>
   </w:num>
 </w:numbering>
 </file>
@@ -3728,7 +4033,6 @@
   <w:style w:type="character" w:default="1" w:styleId="Fontepargpadro">
     <w:name w:val="Default Paragraph Font"/>
     <w:uiPriority w:val="1"/>
-    <w:semiHidden/>
     <w:unhideWhenUsed/>
   </w:style>
   <w:style w:type="table" w:default="1" w:styleId="Tabelanormal">
@@ -3762,6 +4066,29 @@
       <w:ind w:left="720"/>
       <w:contextualSpacing/>
     </w:pPr>
+  </w:style>
+  <w:style w:type="character" w:styleId="Hyperlink">
+    <w:name w:val="Hyperlink"/>
+    <w:basedOn w:val="Fontepargpadro"/>
+    <w:uiPriority w:val="99"/>
+    <w:unhideWhenUsed/>
+    <w:rsid w:val="002F7E60"/>
+    <w:rPr>
+      <w:color w:val="0563C1" w:themeColor="hyperlink"/>
+      <w:u w:val="single"/>
+    </w:rPr>
+  </w:style>
+  <w:style w:type="character" w:styleId="MenoPendente">
+    <w:name w:val="Unresolved Mention"/>
+    <w:basedOn w:val="Fontepargpadro"/>
+    <w:uiPriority w:val="99"/>
+    <w:semiHidden/>
+    <w:unhideWhenUsed/>
+    <w:rsid w:val="002F7E60"/>
+    <w:rPr>
+      <w:color w:val="605E5C"/>
+      <w:shd w:val="clear" w:color="auto" w:fill="E1DFDD"/>
+    </w:rPr>
   </w:style>
 </w:styles>
 </file>

</xml_diff>